<commit_message>
Avance Final de DDS 3
</commit_message>
<xml_diff>
--- a/Desarrollo/SVCE/Documentos/SVCE-DDS-3.docx
+++ b/Desarrollo/SVCE/Documentos/SVCE-DDS-3.docx
@@ -1,6 +1,6 @@
 
 <file path=word/document.xml><?xml version="1.0" encoding="utf-8"?>
-<w:document xmlns:wpc="http://schemas.microsoft.com/office/word/2010/wordprocessingCanvas" xmlns:cx="http://schemas.microsoft.com/office/drawing/2014/chartex" xmlns:cx1="http://schemas.microsoft.com/office/drawing/2015/9/8/chartex" xmlns:cx2="http://schemas.microsoft.com/office/drawing/2015/10/21/chartex" xmlns:cx3="http://schemas.microsoft.com/office/drawing/2016/5/9/chartex" xmlns:cx4="http://schemas.microsoft.com/office/drawing/2016/5/10/chartex" xmlns:cx5="http://schemas.microsoft.com/office/drawing/2016/5/11/chartex" xmlns:cx6="http://schemas.microsoft.com/office/drawing/2016/5/12/chartex" xmlns:cx7="http://schemas.microsoft.com/office/drawing/2016/5/13/chartex" xmlns:cx8="http://schemas.microsoft.com/office/drawing/2016/5/14/chartex" xmlns:mc="http://schemas.openxmlformats.org/markup-compatibility/2006" xmlns:aink="http://schemas.microsoft.com/office/drawing/2016/ink" xmlns:am3d="http://schemas.microsoft.com/office/drawing/2017/model3d" xmlns:o="urn:schemas-microsoft-com:office:office" xmlns:r="http://schemas.openxmlformats.org/officeDocument/2006/relationships" xmlns:m="http://schemas.openxmlformats.org/officeDocument/2006/math" xmlns:v="urn:schemas-microsoft-com:vml" xmlns:wp14="http://schemas.microsoft.com/office/word/2010/wordprocessingDrawing" xmlns:wp="http://schemas.openxmlformats.org/drawingml/2006/wordprocessingDrawing" xmlns:w10="urn:schemas-microsoft-com:office:word" xmlns:w="http://schemas.openxmlformats.org/wordprocessingml/2006/main" xmlns:w14="http://schemas.microsoft.com/office/word/2010/wordml" xmlns:w15="http://schemas.microsoft.com/office/word/2012/wordml" xmlns:w16cex="http://schemas.microsoft.com/office/word/2018/wordml/cex" xmlns:w16cid="http://schemas.microsoft.com/office/word/2016/wordml/cid" xmlns:w16="http://schemas.microsoft.com/office/word/2018/wordml" xmlns:w16sdtdh="http://schemas.microsoft.com/office/word/2020/wordml/sdtdatahash" xmlns:w16se="http://schemas.microsoft.com/office/word/2015/wordml/symex" xmlns:wpg="http://schemas.microsoft.com/office/word/2010/wordprocessingGroup" xmlns:wpi="http://schemas.microsoft.com/office/word/2010/wordprocessingInk" xmlns:wne="http://schemas.microsoft.com/office/word/2006/wordml" xmlns:wps="http://schemas.microsoft.com/office/word/2010/wordprocessingShape" mc:Ignorable="w14 w15 w16se w16cid w16 w16cex w16sdtdh wp14">
+<w:document xmlns:wpc="http://schemas.microsoft.com/office/word/2010/wordprocessingCanvas" xmlns:cx="http://schemas.microsoft.com/office/drawing/2014/chartex" xmlns:cx1="http://schemas.microsoft.com/office/drawing/2015/9/8/chartex" xmlns:mc="http://schemas.openxmlformats.org/markup-compatibility/2006" xmlns:o="urn:schemas-microsoft-com:office:office" xmlns:r="http://schemas.openxmlformats.org/officeDocument/2006/relationships" xmlns:m="http://schemas.openxmlformats.org/officeDocument/2006/math" xmlns:v="urn:schemas-microsoft-com:vml" xmlns:wp14="http://schemas.microsoft.com/office/word/2010/wordprocessingDrawing" xmlns:wp="http://schemas.openxmlformats.org/drawingml/2006/wordprocessingDrawing" xmlns:w10="urn:schemas-microsoft-com:office:word" xmlns:w="http://schemas.openxmlformats.org/wordprocessingml/2006/main" xmlns:w14="http://schemas.microsoft.com/office/word/2010/wordml" xmlns:w15="http://schemas.microsoft.com/office/word/2012/wordml" xmlns:w16se="http://schemas.microsoft.com/office/word/2015/wordml/symex" xmlns:wpg="http://schemas.microsoft.com/office/word/2010/wordprocessingGroup" xmlns:wpi="http://schemas.microsoft.com/office/word/2010/wordprocessingInk" xmlns:wne="http://schemas.microsoft.com/office/word/2006/wordml" xmlns:wps="http://schemas.microsoft.com/office/word/2010/wordprocessingShape" mc:Ignorable="w14 w15 w16se wp14">
   <w:body>
     <w:p>
       <w:pPr>
@@ -140,7 +140,25 @@
           <w:sz w:val="24"/>
           <w:szCs w:val="24"/>
         </w:rPr>
-        <w:t>Una vez que se hayan obtenido los datos del pago, se iniciará el proceso de generar un token que se relacionará con los datos del pago. Este token se utilizará para realizar un cargo, que incluirá todos los datos del pago y el token generado. Una vez que se haya capturado el cargo, comenzará la transferencia de los fondos correspondientes. Es importante destacar que si el cargo no es capturado dentro de un período de 4 días, el cargo vencerá y se devolverán los fondos al usuario. Es decir, si la transacción no se completa en un plazo de 4 días, el cargo será cancelado y el usuario recibirá su dinero de vuelta.</w:t>
+        <w:t xml:space="preserve">Una vez que se hayan obtenido los datos del pago, se iniciará el proceso de generar un token que se relacionará con los datos del pago. Este token se utilizará para realizar un cargo, que incluirá todos los datos del pago y el token generado. Una vez que se haya capturado el cargo, comenzará la transferencia de los fondos correspondientes. Es importante destacar </w:t>
+      </w:r>
+      <w:proofErr w:type="gramStart"/>
+      <w:r>
+        <w:rPr>
+          <w:rFonts w:ascii="Times New Roman" w:hAnsi="Times New Roman" w:cs="Times New Roman"/>
+          <w:sz w:val="24"/>
+          <w:szCs w:val="24"/>
+        </w:rPr>
+        <w:t>que</w:t>
+      </w:r>
+      <w:proofErr w:type="gramEnd"/>
+      <w:r>
+        <w:rPr>
+          <w:rFonts w:ascii="Times New Roman" w:hAnsi="Times New Roman" w:cs="Times New Roman"/>
+          <w:sz w:val="24"/>
+          <w:szCs w:val="24"/>
+        </w:rPr>
+        <w:t xml:space="preserve"> si el cargo no es capturado dentro de un período de 4 días, el cargo vencerá y se devolverán los fondos al usuario. Es decir, si la transacción no se completa en un plazo de 4 días, el cargo será cancelado y el usuario recibirá su dinero de vuelta.</w:t>
       </w:r>
     </w:p>
     <w:p>
@@ -397,15 +415,1046 @@
           <w:szCs w:val="24"/>
         </w:rPr>
       </w:pPr>
-    </w:p>
-    <w:p>
-      <w:pPr>
-        <w:rPr>
-          <w:lang w:val="es-MX"/>
+      <w:r>
+        <w:rPr>
+          <w:noProof/>
+          <w:lang w:val="es-PE"/>
+        </w:rPr>
+        <w:drawing>
+          <wp:anchor distT="0" distB="0" distL="114300" distR="114300" simplePos="0" relativeHeight="251658240" behindDoc="0" locked="0" layoutInCell="1" allowOverlap="1" wp14:anchorId="00C1DDD9" wp14:editId="5664DEAE">
+            <wp:simplePos x="0" y="0"/>
+            <wp:positionH relativeFrom="column">
+              <wp:posOffset>110490</wp:posOffset>
+            </wp:positionH>
+            <wp:positionV relativeFrom="paragraph">
+              <wp:posOffset>202565</wp:posOffset>
+            </wp:positionV>
+            <wp:extent cx="5400040" cy="3417570"/>
+            <wp:effectExtent l="0" t="0" r="0" b="0"/>
+            <wp:wrapTopAndBottom/>
+            <wp:docPr id="1" name="Imagen 1"/>
+            <wp:cNvGraphicFramePr>
+              <a:graphicFrameLocks xmlns:a="http://schemas.openxmlformats.org/drawingml/2006/main" noChangeAspect="1"/>
+            </wp:cNvGraphicFramePr>
+            <a:graphic xmlns:a="http://schemas.openxmlformats.org/drawingml/2006/main">
+              <a:graphicData uri="http://schemas.openxmlformats.org/drawingml/2006/picture">
+                <pic:pic xmlns:pic="http://schemas.openxmlformats.org/drawingml/2006/picture">
+                  <pic:nvPicPr>
+                    <pic:cNvPr id="1" name=""/>
+                    <pic:cNvPicPr/>
+                  </pic:nvPicPr>
+                  <pic:blipFill>
+                    <a:blip r:embed="rId5">
+                      <a:extLst>
+                        <a:ext uri="{28A0092B-C50C-407E-A947-70E740481C1C}">
+                          <a14:useLocalDpi xmlns:a14="http://schemas.microsoft.com/office/drawing/2010/main" val="0"/>
+                        </a:ext>
+                      </a:extLst>
+                    </a:blip>
+                    <a:stretch>
+                      <a:fillRect/>
+                    </a:stretch>
+                  </pic:blipFill>
+                  <pic:spPr>
+                    <a:xfrm>
+                      <a:off x="0" y="0"/>
+                      <a:ext cx="5400040" cy="3417570"/>
+                    </a:xfrm>
+                    <a:prstGeom prst="rect">
+                      <a:avLst/>
+                    </a:prstGeom>
+                  </pic:spPr>
+                </pic:pic>
+              </a:graphicData>
+            </a:graphic>
+            <wp14:sizeRelH relativeFrom="page">
+              <wp14:pctWidth>0</wp14:pctWidth>
+            </wp14:sizeRelH>
+            <wp14:sizeRelV relativeFrom="page">
+              <wp14:pctHeight>0</wp14:pctHeight>
+            </wp14:sizeRelV>
+          </wp:anchor>
+        </w:drawing>
+      </w:r>
+    </w:p>
+    <w:p>
+      <w:pPr>
+        <w:ind w:left="708" w:firstLine="708"/>
+        <w:jc w:val="center"/>
+        <w:rPr>
+          <w:i/>
+          <w:iCs/>
+          <w:color w:val="222222"/>
+          <w:sz w:val="20"/>
+          <w:szCs w:val="20"/>
+          <w:shd w:val="clear" w:color="auto" w:fill="FFFFFF"/>
         </w:rPr>
       </w:pPr>
       <w:bookmarkStart w:id="3" w:name="_3z6p32uu1bal" w:colFirst="0" w:colLast="0"/>
       <w:bookmarkEnd w:id="3"/>
+      <w:r>
+        <w:rPr>
+          <w:i/>
+          <w:iCs/>
+          <w:color w:val="222222"/>
+          <w:sz w:val="20"/>
+          <w:szCs w:val="20"/>
+          <w:shd w:val="clear" w:color="auto" w:fill="FFFFFF"/>
+        </w:rPr>
+        <w:lastRenderedPageBreak/>
+        <w:t xml:space="preserve">Ilustración </w:t>
+      </w:r>
+      <w:proofErr w:type="gramStart"/>
+      <w:r>
+        <w:rPr>
+          <w:i/>
+          <w:iCs/>
+          <w:color w:val="222222"/>
+          <w:sz w:val="20"/>
+          <w:szCs w:val="20"/>
+          <w:shd w:val="clear" w:color="auto" w:fill="FFFFFF"/>
+        </w:rPr>
+        <w:t>1:</w:t>
+      </w:r>
+      <w:r>
+        <w:rPr>
+          <w:i/>
+          <w:iCs/>
+          <w:color w:val="222222"/>
+          <w:sz w:val="20"/>
+          <w:szCs w:val="20"/>
+          <w:shd w:val="clear" w:color="auto" w:fill="FFFFFF"/>
+        </w:rPr>
+        <w:t>Contar</w:t>
+      </w:r>
+      <w:proofErr w:type="gramEnd"/>
+      <w:r>
+        <w:rPr>
+          <w:i/>
+          <w:iCs/>
+          <w:color w:val="222222"/>
+          <w:sz w:val="20"/>
+          <w:szCs w:val="20"/>
+          <w:shd w:val="clear" w:color="auto" w:fill="FFFFFF"/>
+        </w:rPr>
+        <w:t xml:space="preserve"> con diferentes medios de pago que confirmen la compra</w:t>
+      </w:r>
+    </w:p>
+    <w:p>
+      <w:pPr>
+        <w:ind w:left="708" w:firstLine="708"/>
+        <w:jc w:val="center"/>
+        <w:rPr>
+          <w:i/>
+          <w:iCs/>
+          <w:color w:val="222222"/>
+          <w:sz w:val="20"/>
+          <w:szCs w:val="20"/>
+          <w:shd w:val="clear" w:color="auto" w:fill="FFFFFF"/>
+        </w:rPr>
+      </w:pPr>
+      <w:r>
+        <w:rPr>
+          <w:noProof/>
+          <w:lang w:val="es-PE"/>
+        </w:rPr>
+        <w:drawing>
+          <wp:anchor distT="0" distB="0" distL="114300" distR="114300" simplePos="0" relativeHeight="251659264" behindDoc="0" locked="0" layoutInCell="1" allowOverlap="1" wp14:anchorId="3540886A" wp14:editId="4F981323">
+            <wp:simplePos x="0" y="0"/>
+            <wp:positionH relativeFrom="column">
+              <wp:posOffset>396240</wp:posOffset>
+            </wp:positionH>
+            <wp:positionV relativeFrom="paragraph">
+              <wp:posOffset>313690</wp:posOffset>
+            </wp:positionV>
+            <wp:extent cx="5400040" cy="3405505"/>
+            <wp:effectExtent l="0" t="0" r="0" b="4445"/>
+            <wp:wrapTopAndBottom/>
+            <wp:docPr id="2" name="Imagen 2"/>
+            <wp:cNvGraphicFramePr>
+              <a:graphicFrameLocks xmlns:a="http://schemas.openxmlformats.org/drawingml/2006/main" noChangeAspect="1"/>
+            </wp:cNvGraphicFramePr>
+            <a:graphic xmlns:a="http://schemas.openxmlformats.org/drawingml/2006/main">
+              <a:graphicData uri="http://schemas.openxmlformats.org/drawingml/2006/picture">
+                <pic:pic xmlns:pic="http://schemas.openxmlformats.org/drawingml/2006/picture">
+                  <pic:nvPicPr>
+                    <pic:cNvPr id="1" name=""/>
+                    <pic:cNvPicPr/>
+                  </pic:nvPicPr>
+                  <pic:blipFill>
+                    <a:blip r:embed="rId6">
+                      <a:extLst>
+                        <a:ext uri="{28A0092B-C50C-407E-A947-70E740481C1C}">
+                          <a14:useLocalDpi xmlns:a14="http://schemas.microsoft.com/office/drawing/2010/main" val="0"/>
+                        </a:ext>
+                      </a:extLst>
+                    </a:blip>
+                    <a:stretch>
+                      <a:fillRect/>
+                    </a:stretch>
+                  </pic:blipFill>
+                  <pic:spPr>
+                    <a:xfrm>
+                      <a:off x="0" y="0"/>
+                      <a:ext cx="5400040" cy="3405505"/>
+                    </a:xfrm>
+                    <a:prstGeom prst="rect">
+                      <a:avLst/>
+                    </a:prstGeom>
+                  </pic:spPr>
+                </pic:pic>
+              </a:graphicData>
+            </a:graphic>
+            <wp14:sizeRelH relativeFrom="page">
+              <wp14:pctWidth>0</wp14:pctWidth>
+            </wp14:sizeRelH>
+            <wp14:sizeRelV relativeFrom="page">
+              <wp14:pctHeight>0</wp14:pctHeight>
+            </wp14:sizeRelV>
+          </wp:anchor>
+        </w:drawing>
+      </w:r>
+    </w:p>
+    <w:p>
+      <w:pPr>
+        <w:ind w:left="708" w:firstLine="708"/>
+        <w:jc w:val="center"/>
+        <w:rPr>
+          <w:i/>
+          <w:iCs/>
+          <w:color w:val="222222"/>
+          <w:sz w:val="20"/>
+          <w:szCs w:val="20"/>
+          <w:shd w:val="clear" w:color="auto" w:fill="FFFFFF"/>
+        </w:rPr>
+      </w:pPr>
+    </w:p>
+    <w:p>
+      <w:pPr>
+        <w:ind w:left="708" w:firstLine="708"/>
+        <w:jc w:val="center"/>
+        <w:rPr>
+          <w:i/>
+          <w:iCs/>
+          <w:color w:val="222222"/>
+          <w:sz w:val="20"/>
+          <w:szCs w:val="20"/>
+          <w:shd w:val="clear" w:color="auto" w:fill="FFFFFF"/>
+        </w:rPr>
+      </w:pPr>
+      <w:r>
+        <w:rPr>
+          <w:i/>
+          <w:iCs/>
+          <w:color w:val="222222"/>
+          <w:sz w:val="20"/>
+          <w:szCs w:val="20"/>
+          <w:shd w:val="clear" w:color="auto" w:fill="FFFFFF"/>
+        </w:rPr>
+        <w:t>Ilustración 2</w:t>
+      </w:r>
+      <w:r>
+        <w:rPr>
+          <w:i/>
+          <w:iCs/>
+          <w:color w:val="222222"/>
+          <w:sz w:val="20"/>
+          <w:szCs w:val="20"/>
+          <w:shd w:val="clear" w:color="auto" w:fill="FFFFFF"/>
+        </w:rPr>
+        <w:t>:</w:t>
+      </w:r>
+      <w:r>
+        <w:rPr>
+          <w:i/>
+          <w:iCs/>
+          <w:color w:val="222222"/>
+          <w:sz w:val="20"/>
+          <w:szCs w:val="20"/>
+          <w:shd w:val="clear" w:color="auto" w:fill="FFFFFF"/>
+        </w:rPr>
+        <w:t xml:space="preserve"> Mostrando historial de mis compras </w:t>
+      </w:r>
+    </w:p>
+    <w:p>
+      <w:pPr>
+        <w:ind w:left="708" w:firstLine="708"/>
+        <w:jc w:val="center"/>
+        <w:rPr>
+          <w:i/>
+          <w:iCs/>
+          <w:color w:val="222222"/>
+          <w:sz w:val="20"/>
+          <w:szCs w:val="20"/>
+          <w:shd w:val="clear" w:color="auto" w:fill="FFFFFF"/>
+        </w:rPr>
+      </w:pPr>
+      <w:r>
+        <w:rPr>
+          <w:noProof/>
+          <w:lang w:val="es-PE"/>
+        </w:rPr>
+        <w:drawing>
+          <wp:anchor distT="0" distB="0" distL="114300" distR="114300" simplePos="0" relativeHeight="251660288" behindDoc="0" locked="0" layoutInCell="1" allowOverlap="1" wp14:anchorId="7DC69DA2" wp14:editId="7F78880C">
+            <wp:simplePos x="0" y="0"/>
+            <wp:positionH relativeFrom="column">
+              <wp:posOffset>186690</wp:posOffset>
+            </wp:positionH>
+            <wp:positionV relativeFrom="paragraph">
+              <wp:posOffset>254635</wp:posOffset>
+            </wp:positionV>
+            <wp:extent cx="5400040" cy="3479165"/>
+            <wp:effectExtent l="0" t="0" r="0" b="6985"/>
+            <wp:wrapTopAndBottom/>
+            <wp:docPr id="3" name="Imagen 3"/>
+            <wp:cNvGraphicFramePr>
+              <a:graphicFrameLocks xmlns:a="http://schemas.openxmlformats.org/drawingml/2006/main" noChangeAspect="1"/>
+            </wp:cNvGraphicFramePr>
+            <a:graphic xmlns:a="http://schemas.openxmlformats.org/drawingml/2006/main">
+              <a:graphicData uri="http://schemas.openxmlformats.org/drawingml/2006/picture">
+                <pic:pic xmlns:pic="http://schemas.openxmlformats.org/drawingml/2006/picture">
+                  <pic:nvPicPr>
+                    <pic:cNvPr id="1" name=""/>
+                    <pic:cNvPicPr/>
+                  </pic:nvPicPr>
+                  <pic:blipFill>
+                    <a:blip r:embed="rId7">
+                      <a:extLst>
+                        <a:ext uri="{28A0092B-C50C-407E-A947-70E740481C1C}">
+                          <a14:useLocalDpi xmlns:a14="http://schemas.microsoft.com/office/drawing/2010/main" val="0"/>
+                        </a:ext>
+                      </a:extLst>
+                    </a:blip>
+                    <a:stretch>
+                      <a:fillRect/>
+                    </a:stretch>
+                  </pic:blipFill>
+                  <pic:spPr>
+                    <a:xfrm>
+                      <a:off x="0" y="0"/>
+                      <a:ext cx="5400040" cy="3479165"/>
+                    </a:xfrm>
+                    <a:prstGeom prst="rect">
+                      <a:avLst/>
+                    </a:prstGeom>
+                  </pic:spPr>
+                </pic:pic>
+              </a:graphicData>
+            </a:graphic>
+            <wp14:sizeRelH relativeFrom="page">
+              <wp14:pctWidth>0</wp14:pctWidth>
+            </wp14:sizeRelH>
+            <wp14:sizeRelV relativeFrom="page">
+              <wp14:pctHeight>0</wp14:pctHeight>
+            </wp14:sizeRelV>
+          </wp:anchor>
+        </w:drawing>
+      </w:r>
+    </w:p>
+    <w:p>
+      <w:pPr>
+        <w:ind w:left="708" w:firstLine="708"/>
+        <w:jc w:val="center"/>
+        <w:rPr>
+          <w:i/>
+          <w:iCs/>
+          <w:color w:val="222222"/>
+          <w:sz w:val="20"/>
+          <w:szCs w:val="20"/>
+          <w:shd w:val="clear" w:color="auto" w:fill="FFFFFF"/>
+        </w:rPr>
+      </w:pPr>
+    </w:p>
+    <w:p>
+      <w:pPr>
+        <w:ind w:left="708" w:firstLine="708"/>
+        <w:jc w:val="center"/>
+        <w:rPr>
+          <w:i/>
+          <w:iCs/>
+          <w:color w:val="222222"/>
+          <w:sz w:val="20"/>
+          <w:szCs w:val="20"/>
+          <w:shd w:val="clear" w:color="auto" w:fill="FFFFFF"/>
+        </w:rPr>
+      </w:pPr>
+      <w:r>
+        <w:rPr>
+          <w:i/>
+          <w:iCs/>
+          <w:color w:val="222222"/>
+          <w:sz w:val="20"/>
+          <w:szCs w:val="20"/>
+          <w:shd w:val="clear" w:color="auto" w:fill="FFFFFF"/>
+        </w:rPr>
+        <w:t xml:space="preserve">Ilustración </w:t>
+      </w:r>
+      <w:r>
+        <w:rPr>
+          <w:i/>
+          <w:iCs/>
+          <w:color w:val="222222"/>
+          <w:sz w:val="20"/>
+          <w:szCs w:val="20"/>
+          <w:shd w:val="clear" w:color="auto" w:fill="FFFFFF"/>
+        </w:rPr>
+        <w:t>3</w:t>
+      </w:r>
+      <w:r>
+        <w:rPr>
+          <w:i/>
+          <w:iCs/>
+          <w:color w:val="222222"/>
+          <w:sz w:val="20"/>
+          <w:szCs w:val="20"/>
+          <w:shd w:val="clear" w:color="auto" w:fill="FFFFFF"/>
+        </w:rPr>
+        <w:t>:</w:t>
+      </w:r>
+      <w:r>
+        <w:rPr>
+          <w:i/>
+          <w:iCs/>
+          <w:color w:val="222222"/>
+          <w:sz w:val="20"/>
+          <w:szCs w:val="20"/>
+          <w:shd w:val="clear" w:color="auto" w:fill="FFFFFF"/>
+        </w:rPr>
+        <w:t xml:space="preserve"> </w:t>
+      </w:r>
+      <w:r>
+        <w:rPr>
+          <w:i/>
+          <w:iCs/>
+          <w:color w:val="222222"/>
+          <w:sz w:val="20"/>
+          <w:szCs w:val="20"/>
+          <w:shd w:val="clear" w:color="auto" w:fill="FFFFFF"/>
+        </w:rPr>
+        <w:t xml:space="preserve">Mostrando información completa del producto adquirido </w:t>
+      </w:r>
+      <w:r>
+        <w:rPr>
+          <w:i/>
+          <w:iCs/>
+          <w:color w:val="222222"/>
+          <w:sz w:val="20"/>
+          <w:szCs w:val="20"/>
+          <w:shd w:val="clear" w:color="auto" w:fill="FFFFFF"/>
+        </w:rPr>
+        <w:t xml:space="preserve"> </w:t>
+      </w:r>
+    </w:p>
+    <w:p>
+      <w:pPr>
+        <w:ind w:left="708" w:firstLine="708"/>
+        <w:jc w:val="center"/>
+        <w:rPr>
+          <w:i/>
+          <w:iCs/>
+          <w:color w:val="222222"/>
+          <w:sz w:val="20"/>
+          <w:szCs w:val="20"/>
+          <w:shd w:val="clear" w:color="auto" w:fill="FFFFFF"/>
+        </w:rPr>
+      </w:pPr>
+    </w:p>
+    <w:p>
+      <w:pPr>
+        <w:ind w:left="708" w:firstLine="708"/>
+        <w:jc w:val="center"/>
+        <w:rPr>
+          <w:i/>
+          <w:iCs/>
+          <w:color w:val="222222"/>
+          <w:sz w:val="20"/>
+          <w:szCs w:val="20"/>
+          <w:shd w:val="clear" w:color="auto" w:fill="FFFFFF"/>
+        </w:rPr>
+      </w:pPr>
+    </w:p>
+    <w:p>
+      <w:pPr>
+        <w:ind w:left="708" w:firstLine="708"/>
+        <w:jc w:val="center"/>
+        <w:rPr>
+          <w:lang w:val="es-MX"/>
+        </w:rPr>
+      </w:pPr>
+    </w:p>
+    <w:p>
+      <w:pPr>
+        <w:ind w:left="708" w:firstLine="708"/>
+        <w:rPr>
+          <w:rFonts w:ascii="docs-Helvetica Neue" w:hAnsi="docs-Helvetica Neue"/>
+          <w:b/>
+          <w:bCs/>
+          <w:color w:val="060606"/>
+          <w:sz w:val="20"/>
+          <w:szCs w:val="20"/>
+          <w:shd w:val="clear" w:color="auto" w:fill="00EBD7"/>
+        </w:rPr>
+      </w:pPr>
+      <w:r>
+        <w:rPr>
+          <w:noProof/>
+          <w:lang w:val="es-PE"/>
+        </w:rPr>
+        <w:lastRenderedPageBreak/>
+        <w:drawing>
+          <wp:anchor distT="0" distB="0" distL="114300" distR="114300" simplePos="0" relativeHeight="251661312" behindDoc="0" locked="0" layoutInCell="1" allowOverlap="1" wp14:anchorId="69D14D51" wp14:editId="42967833">
+            <wp:simplePos x="0" y="0"/>
+            <wp:positionH relativeFrom="column">
+              <wp:posOffset>434340</wp:posOffset>
+            </wp:positionH>
+            <wp:positionV relativeFrom="paragraph">
+              <wp:posOffset>0</wp:posOffset>
+            </wp:positionV>
+            <wp:extent cx="5400040" cy="3391535"/>
+            <wp:effectExtent l="0" t="0" r="0" b="0"/>
+            <wp:wrapTopAndBottom/>
+            <wp:docPr id="4" name="Imagen 4"/>
+            <wp:cNvGraphicFramePr>
+              <a:graphicFrameLocks xmlns:a="http://schemas.openxmlformats.org/drawingml/2006/main" noChangeAspect="1"/>
+            </wp:cNvGraphicFramePr>
+            <a:graphic xmlns:a="http://schemas.openxmlformats.org/drawingml/2006/main">
+              <a:graphicData uri="http://schemas.openxmlformats.org/drawingml/2006/picture">
+                <pic:pic xmlns:pic="http://schemas.openxmlformats.org/drawingml/2006/picture">
+                  <pic:nvPicPr>
+                    <pic:cNvPr id="1" name=""/>
+                    <pic:cNvPicPr/>
+                  </pic:nvPicPr>
+                  <pic:blipFill>
+                    <a:blip r:embed="rId8">
+                      <a:extLst>
+                        <a:ext uri="{28A0092B-C50C-407E-A947-70E740481C1C}">
+                          <a14:useLocalDpi xmlns:a14="http://schemas.microsoft.com/office/drawing/2010/main" val="0"/>
+                        </a:ext>
+                      </a:extLst>
+                    </a:blip>
+                    <a:stretch>
+                      <a:fillRect/>
+                    </a:stretch>
+                  </pic:blipFill>
+                  <pic:spPr>
+                    <a:xfrm>
+                      <a:off x="0" y="0"/>
+                      <a:ext cx="5400040" cy="3391535"/>
+                    </a:xfrm>
+                    <a:prstGeom prst="rect">
+                      <a:avLst/>
+                    </a:prstGeom>
+                  </pic:spPr>
+                </pic:pic>
+              </a:graphicData>
+            </a:graphic>
+            <wp14:sizeRelH relativeFrom="page">
+              <wp14:pctWidth>0</wp14:pctWidth>
+            </wp14:sizeRelH>
+            <wp14:sizeRelV relativeFrom="page">
+              <wp14:pctHeight>0</wp14:pctHeight>
+            </wp14:sizeRelV>
+          </wp:anchor>
+        </w:drawing>
+      </w:r>
+    </w:p>
+    <w:p>
+      <w:pPr>
+        <w:rPr>
+          <w:lang w:val="es-MX"/>
+        </w:rPr>
+      </w:pPr>
+      <w:r>
+        <w:rPr>
+          <w:lang w:val="es-MX"/>
+        </w:rPr>
+        <w:tab/>
+      </w:r>
+      <w:r>
+        <w:rPr>
+          <w:lang w:val="es-MX"/>
+        </w:rPr>
+        <w:tab/>
+      </w:r>
+      <w:r>
+        <w:rPr>
+          <w:lang w:val="es-MX"/>
+        </w:rPr>
+        <w:tab/>
+      </w:r>
+      <w:r>
+        <w:rPr>
+          <w:lang w:val="es-MX"/>
+        </w:rPr>
+        <w:tab/>
+      </w:r>
+      <w:r>
+        <w:rPr>
+          <w:i/>
+          <w:iCs/>
+          <w:color w:val="222222"/>
+          <w:sz w:val="20"/>
+          <w:szCs w:val="20"/>
+          <w:shd w:val="clear" w:color="auto" w:fill="FFFFFF"/>
+        </w:rPr>
+        <w:t xml:space="preserve">Ilustración </w:t>
+      </w:r>
+      <w:r>
+        <w:rPr>
+          <w:i/>
+          <w:iCs/>
+          <w:color w:val="222222"/>
+          <w:sz w:val="20"/>
+          <w:szCs w:val="20"/>
+          <w:shd w:val="clear" w:color="auto" w:fill="FFFFFF"/>
+        </w:rPr>
+        <w:t>4</w:t>
+      </w:r>
+      <w:r>
+        <w:rPr>
+          <w:i/>
+          <w:iCs/>
+          <w:color w:val="222222"/>
+          <w:sz w:val="20"/>
+          <w:szCs w:val="20"/>
+          <w:shd w:val="clear" w:color="auto" w:fill="FFFFFF"/>
+        </w:rPr>
+        <w:t>:</w:t>
+      </w:r>
+      <w:r>
+        <w:rPr>
+          <w:i/>
+          <w:iCs/>
+          <w:color w:val="222222"/>
+          <w:sz w:val="20"/>
+          <w:szCs w:val="20"/>
+          <w:shd w:val="clear" w:color="auto" w:fill="FFFFFF"/>
+        </w:rPr>
+        <w:t xml:space="preserve"> </w:t>
+      </w:r>
+      <w:r>
+        <w:rPr>
+          <w:i/>
+          <w:iCs/>
+          <w:color w:val="222222"/>
+          <w:sz w:val="20"/>
+          <w:szCs w:val="20"/>
+          <w:shd w:val="clear" w:color="auto" w:fill="FFFFFF"/>
+        </w:rPr>
+        <w:t>Contacto para soporte</w:t>
+      </w:r>
+    </w:p>
+    <w:p>
+      <w:pPr>
+        <w:rPr>
+          <w:lang w:val="es-MX"/>
+        </w:rPr>
+      </w:pPr>
+      <w:r>
+        <w:rPr>
+          <w:lang w:val="es-MX"/>
+        </w:rPr>
+        <w:tab/>
+      </w:r>
+      <w:r>
+        <w:rPr>
+          <w:lang w:val="es-MX"/>
+        </w:rPr>
+        <w:tab/>
+      </w:r>
+      <w:r>
+        <w:rPr>
+          <w:lang w:val="es-MX"/>
+        </w:rPr>
+        <w:tab/>
+      </w:r>
+    </w:p>
+    <w:p>
+      <w:pPr>
+        <w:rPr>
+          <w:lang w:val="es-MX"/>
+        </w:rPr>
+      </w:pPr>
+      <w:bookmarkStart w:id="4" w:name="_GoBack"/>
+      <w:bookmarkEnd w:id="4"/>
+    </w:p>
+    <w:p>
+      <w:pPr>
+        <w:rPr>
+          <w:lang w:val="es-MX"/>
+        </w:rPr>
+      </w:pPr>
+    </w:p>
+    <w:p>
+      <w:pPr>
+        <w:rPr>
+          <w:lang w:val="es-MX"/>
+        </w:rPr>
+      </w:pPr>
+    </w:p>
+    <w:p>
+      <w:pPr>
+        <w:rPr>
+          <w:lang w:val="es-MX"/>
+        </w:rPr>
+      </w:pPr>
+    </w:p>
+    <w:p>
+      <w:pPr>
+        <w:rPr>
+          <w:lang w:val="es-MX"/>
+        </w:rPr>
+      </w:pPr>
+    </w:p>
+    <w:p>
+      <w:pPr>
+        <w:rPr>
+          <w:lang w:val="es-MX"/>
+        </w:rPr>
+      </w:pPr>
+    </w:p>
+    <w:p>
+      <w:pPr>
+        <w:rPr>
+          <w:lang w:val="es-MX"/>
+        </w:rPr>
+      </w:pPr>
+    </w:p>
+    <w:p>
+      <w:pPr>
+        <w:rPr>
+          <w:lang w:val="es-MX"/>
+        </w:rPr>
+      </w:pPr>
+    </w:p>
+    <w:p>
+      <w:pPr>
+        <w:rPr>
+          <w:lang w:val="es-MX"/>
+        </w:rPr>
+      </w:pPr>
+    </w:p>
+    <w:p>
+      <w:pPr>
+        <w:rPr>
+          <w:lang w:val="es-MX"/>
+        </w:rPr>
+      </w:pPr>
+    </w:p>
+    <w:p>
+      <w:pPr>
+        <w:rPr>
+          <w:lang w:val="es-MX"/>
+        </w:rPr>
+      </w:pPr>
+    </w:p>
+    <w:p>
+      <w:pPr>
+        <w:rPr>
+          <w:lang w:val="es-MX"/>
+        </w:rPr>
+      </w:pPr>
+    </w:p>
+    <w:p>
+      <w:pPr>
+        <w:rPr>
+          <w:lang w:val="es-MX"/>
+        </w:rPr>
+      </w:pPr>
+    </w:p>
+    <w:p>
+      <w:pPr>
+        <w:rPr>
+          <w:lang w:val="es-MX"/>
+        </w:rPr>
+      </w:pPr>
+    </w:p>
+    <w:p>
+      <w:pPr>
+        <w:rPr>
+          <w:lang w:val="es-MX"/>
+        </w:rPr>
+      </w:pPr>
+    </w:p>
+    <w:p>
+      <w:pPr>
+        <w:rPr>
+          <w:lang w:val="es-MX"/>
+        </w:rPr>
+      </w:pPr>
+    </w:p>
+    <w:p>
+      <w:pPr>
+        <w:rPr>
+          <w:lang w:val="es-MX"/>
+        </w:rPr>
+      </w:pPr>
+    </w:p>
+    <w:p>
+      <w:pPr>
+        <w:rPr>
+          <w:lang w:val="es-MX"/>
+        </w:rPr>
+      </w:pPr>
+    </w:p>
+    <w:p>
+      <w:pPr>
+        <w:rPr>
+          <w:lang w:val="es-MX"/>
+        </w:rPr>
+      </w:pPr>
+    </w:p>
+    <w:p>
+      <w:pPr>
+        <w:rPr>
+          <w:lang w:val="es-MX"/>
+        </w:rPr>
+      </w:pPr>
+    </w:p>
+    <w:p>
+      <w:pPr>
+        <w:rPr>
+          <w:lang w:val="es-MX"/>
+        </w:rPr>
+      </w:pPr>
+    </w:p>
+    <w:p>
+      <w:pPr>
+        <w:rPr>
+          <w:lang w:val="es-MX"/>
+        </w:rPr>
+      </w:pPr>
+    </w:p>
+    <w:p>
+      <w:pPr>
+        <w:rPr>
+          <w:lang w:val="es-MX"/>
+        </w:rPr>
+      </w:pPr>
+    </w:p>
+    <w:p>
+      <w:pPr>
+        <w:rPr>
+          <w:lang w:val="es-MX"/>
+        </w:rPr>
+      </w:pPr>
+    </w:p>
+    <w:p>
+      <w:pPr>
+        <w:rPr>
+          <w:lang w:val="es-MX"/>
+        </w:rPr>
+      </w:pPr>
+    </w:p>
+    <w:p>
+      <w:pPr>
+        <w:rPr>
+          <w:lang w:val="es-MX"/>
+        </w:rPr>
+      </w:pPr>
+    </w:p>
+    <w:p>
+      <w:pPr>
+        <w:rPr>
+          <w:lang w:val="es-MX"/>
+        </w:rPr>
+      </w:pPr>
+    </w:p>
+    <w:p>
+      <w:pPr>
+        <w:rPr>
+          <w:lang w:val="es-MX"/>
+        </w:rPr>
+      </w:pPr>
+    </w:p>
+    <w:p>
+      <w:pPr>
+        <w:rPr>
+          <w:lang w:val="es-MX"/>
+        </w:rPr>
+      </w:pPr>
+    </w:p>
+    <w:p>
+      <w:pPr>
+        <w:rPr>
+          <w:lang w:val="es-MX"/>
+        </w:rPr>
+      </w:pPr>
+    </w:p>
+    <w:p>
+      <w:pPr>
+        <w:rPr>
+          <w:lang w:val="es-MX"/>
+        </w:rPr>
+      </w:pPr>
+    </w:p>
+    <w:p>
+      <w:pPr>
+        <w:rPr>
+          <w:lang w:val="es-MX"/>
+        </w:rPr>
+      </w:pPr>
+    </w:p>
+    <w:p>
+      <w:pPr>
+        <w:rPr>
+          <w:lang w:val="es-MX"/>
+        </w:rPr>
+      </w:pPr>
+    </w:p>
+    <w:p>
+      <w:pPr>
+        <w:rPr>
+          <w:lang w:val="es-MX"/>
+        </w:rPr>
+      </w:pPr>
+    </w:p>
+    <w:p>
+      <w:pPr>
+        <w:rPr>
+          <w:lang w:val="es-MX"/>
+        </w:rPr>
+      </w:pPr>
+    </w:p>
+    <w:p>
+      <w:pPr>
+        <w:rPr>
+          <w:lang w:val="es-MX"/>
+        </w:rPr>
+      </w:pPr>
+    </w:p>
+    <w:p>
+      <w:pPr>
+        <w:rPr>
+          <w:lang w:val="es-MX"/>
+        </w:rPr>
+      </w:pPr>
+    </w:p>
+    <w:p>
+      <w:pPr>
+        <w:rPr>
+          <w:lang w:val="es-MX"/>
+        </w:rPr>
+      </w:pPr>
+    </w:p>
+    <w:p>
+      <w:pPr>
+        <w:rPr>
+          <w:lang w:val="es-MX"/>
+        </w:rPr>
+      </w:pPr>
+    </w:p>
+    <w:p>
+      <w:pPr>
+        <w:rPr>
+          <w:lang w:val="es-MX"/>
+        </w:rPr>
+      </w:pPr>
+    </w:p>
+    <w:p>
+      <w:pPr>
+        <w:rPr>
+          <w:lang w:val="es-MX"/>
+        </w:rPr>
+      </w:pPr>
+    </w:p>
+    <w:p>
+      <w:pPr>
+        <w:rPr>
+          <w:lang w:val="es-MX"/>
+        </w:rPr>
+      </w:pPr>
+    </w:p>
+    <w:p>
+      <w:pPr>
+        <w:rPr>
+          <w:lang w:val="es-MX"/>
+        </w:rPr>
+      </w:pPr>
+    </w:p>
+    <w:p>
+      <w:pPr>
+        <w:rPr>
+          <w:lang w:val="es-MX"/>
+        </w:rPr>
+      </w:pPr>
+    </w:p>
+    <w:p>
+      <w:pPr>
+        <w:rPr>
+          <w:lang w:val="es-MX"/>
+        </w:rPr>
+      </w:pPr>
+    </w:p>
+    <w:p>
+      <w:pPr>
+        <w:rPr>
+          <w:lang w:val="es-MX"/>
+        </w:rPr>
+      </w:pPr>
+    </w:p>
+    <w:p>
+      <w:pPr>
+        <w:rPr>
+          <w:lang w:val="es-MX"/>
+        </w:rPr>
+      </w:pPr>
+    </w:p>
+    <w:p>
+      <w:pPr>
+        <w:rPr>
+          <w:lang w:val="es-MX"/>
+        </w:rPr>
+      </w:pPr>
+    </w:p>
+    <w:p>
+      <w:pPr>
+        <w:rPr>
+          <w:lang w:val="es-MX"/>
+        </w:rPr>
+      </w:pPr>
+    </w:p>
+    <w:p>
+      <w:pPr>
+        <w:rPr>
+          <w:lang w:val="es-MX"/>
+        </w:rPr>
+      </w:pPr>
+    </w:p>
+    <w:p>
+      <w:pPr>
+        <w:rPr>
+          <w:lang w:val="es-MX"/>
+        </w:rPr>
+      </w:pPr>
+    </w:p>
+    <w:p>
+      <w:pPr>
+        <w:rPr>
+          <w:lang w:val="es-MX"/>
+        </w:rPr>
+      </w:pPr>
+    </w:p>
+    <w:p>
+      <w:pPr>
+        <w:rPr>
+          <w:lang w:val="es-MX"/>
+        </w:rPr>
+      </w:pPr>
+    </w:p>
+    <w:p>
+      <w:pPr>
+        <w:rPr>
+          <w:lang w:val="es-MX"/>
+        </w:rPr>
+      </w:pPr>
+    </w:p>
+    <w:p>
+      <w:pPr>
+        <w:rPr>
+          <w:lang w:val="es-MX"/>
+        </w:rPr>
+      </w:pPr>
     </w:p>
     <w:sectPr>
       <w:pgSz w:w="11906" w:h="16838"/>
@@ -418,7 +1467,7 @@
 </file>
 
 <file path=word/numbering.xml><?xml version="1.0" encoding="utf-8"?>
-<w:numbering xmlns:wpc="http://schemas.microsoft.com/office/word/2010/wordprocessingCanvas" xmlns:cx="http://schemas.microsoft.com/office/drawing/2014/chartex" xmlns:cx1="http://schemas.microsoft.com/office/drawing/2015/9/8/chartex" xmlns:cx2="http://schemas.microsoft.com/office/drawing/2015/10/21/chartex" xmlns:cx3="http://schemas.microsoft.com/office/drawing/2016/5/9/chartex" xmlns:cx4="http://schemas.microsoft.com/office/drawing/2016/5/10/chartex" xmlns:cx5="http://schemas.microsoft.com/office/drawing/2016/5/11/chartex" xmlns:cx6="http://schemas.microsoft.com/office/drawing/2016/5/12/chartex" xmlns:cx7="http://schemas.microsoft.com/office/drawing/2016/5/13/chartex" xmlns:cx8="http://schemas.microsoft.com/office/drawing/2016/5/14/chartex" xmlns:mc="http://schemas.openxmlformats.org/markup-compatibility/2006" xmlns:aink="http://schemas.microsoft.com/office/drawing/2016/ink" xmlns:am3d="http://schemas.microsoft.com/office/drawing/2017/model3d" xmlns:o="urn:schemas-microsoft-com:office:office" xmlns:r="http://schemas.openxmlformats.org/officeDocument/2006/relationships" xmlns:m="http://schemas.openxmlformats.org/officeDocument/2006/math" xmlns:v="urn:schemas-microsoft-com:vml" xmlns:wp14="http://schemas.microsoft.com/office/word/2010/wordprocessingDrawing" xmlns:wp="http://schemas.openxmlformats.org/drawingml/2006/wordprocessingDrawing" xmlns:w10="urn:schemas-microsoft-com:office:word" xmlns:w="http://schemas.openxmlformats.org/wordprocessingml/2006/main" xmlns:w14="http://schemas.microsoft.com/office/word/2010/wordml" xmlns:w15="http://schemas.microsoft.com/office/word/2012/wordml" xmlns:w16cex="http://schemas.microsoft.com/office/word/2018/wordml/cex" xmlns:w16cid="http://schemas.microsoft.com/office/word/2016/wordml/cid" xmlns:w16="http://schemas.microsoft.com/office/word/2018/wordml" xmlns:w16sdtdh="http://schemas.microsoft.com/office/word/2020/wordml/sdtdatahash" xmlns:w16se="http://schemas.microsoft.com/office/word/2015/wordml/symex" xmlns:wpg="http://schemas.microsoft.com/office/word/2010/wordprocessingGroup" xmlns:wpi="http://schemas.microsoft.com/office/word/2010/wordprocessingInk" xmlns:wne="http://schemas.microsoft.com/office/word/2006/wordml" xmlns:wps="http://schemas.microsoft.com/office/word/2010/wordprocessingShape" mc:Ignorable="w14 w15 w16se w16cid w16 w16cex w16sdtdh wp14">
+<w:numbering xmlns:wpc="http://schemas.microsoft.com/office/word/2010/wordprocessingCanvas" xmlns:cx="http://schemas.microsoft.com/office/drawing/2014/chartex" xmlns:cx1="http://schemas.microsoft.com/office/drawing/2015/9/8/chartex" xmlns:mc="http://schemas.openxmlformats.org/markup-compatibility/2006" xmlns:o="urn:schemas-microsoft-com:office:office" xmlns:r="http://schemas.openxmlformats.org/officeDocument/2006/relationships" xmlns:m="http://schemas.openxmlformats.org/officeDocument/2006/math" xmlns:v="urn:schemas-microsoft-com:vml" xmlns:wp14="http://schemas.microsoft.com/office/word/2010/wordprocessingDrawing" xmlns:wp="http://schemas.openxmlformats.org/drawingml/2006/wordprocessingDrawing" xmlns:w10="urn:schemas-microsoft-com:office:word" xmlns:w="http://schemas.openxmlformats.org/wordprocessingml/2006/main" xmlns:w14="http://schemas.microsoft.com/office/word/2010/wordml" xmlns:w15="http://schemas.microsoft.com/office/word/2012/wordml" xmlns:w16se="http://schemas.microsoft.com/office/word/2015/wordml/symex" xmlns:wpg="http://schemas.microsoft.com/office/word/2010/wordprocessingGroup" xmlns:wpi="http://schemas.microsoft.com/office/word/2010/wordprocessingInk" xmlns:wne="http://schemas.microsoft.com/office/word/2006/wordml" xmlns:wps="http://schemas.microsoft.com/office/word/2010/wordprocessingShape" mc:Ignorable="w14 w15 w16se wp14">
   <w:abstractNum w:abstractNumId="0" w15:restartNumberingAfterBreak="0">
     <w:nsid w:val="3E115FA0"/>
     <w:multiLevelType w:val="multilevel"/>
@@ -657,7 +1706,7 @@
 </file>
 
 <file path=word/styles.xml><?xml version="1.0" encoding="utf-8"?>
-<w:styles xmlns:mc="http://schemas.openxmlformats.org/markup-compatibility/2006" xmlns:r="http://schemas.openxmlformats.org/officeDocument/2006/relationships" xmlns:w="http://schemas.openxmlformats.org/wordprocessingml/2006/main" xmlns:w14="http://schemas.microsoft.com/office/word/2010/wordml" xmlns:w15="http://schemas.microsoft.com/office/word/2012/wordml" xmlns:w16cex="http://schemas.microsoft.com/office/word/2018/wordml/cex" xmlns:w16cid="http://schemas.microsoft.com/office/word/2016/wordml/cid" xmlns:w16="http://schemas.microsoft.com/office/word/2018/wordml" xmlns:w16sdtdh="http://schemas.microsoft.com/office/word/2020/wordml/sdtdatahash" xmlns:w16se="http://schemas.microsoft.com/office/word/2015/wordml/symex" mc:Ignorable="w14 w15 w16se w16cid w16 w16cex w16sdtdh">
+<w:styles xmlns:mc="http://schemas.openxmlformats.org/markup-compatibility/2006" xmlns:r="http://schemas.openxmlformats.org/officeDocument/2006/relationships" xmlns:w="http://schemas.openxmlformats.org/wordprocessingml/2006/main" xmlns:w14="http://schemas.microsoft.com/office/word/2010/wordml" xmlns:w15="http://schemas.microsoft.com/office/word/2012/wordml" xmlns:w16se="http://schemas.microsoft.com/office/word/2015/wordml/symex" mc:Ignorable="w14 w15 w16se">
   <w:docDefaults>
     <w:rPrDefault>
       <w:rPr>
@@ -673,7 +1722,7 @@
       </w:pPr>
     </w:pPrDefault>
   </w:docDefaults>
-  <w:latentStyles w:defLockedState="0" w:defUIPriority="99" w:defSemiHidden="0" w:defUnhideWhenUsed="0" w:defQFormat="0" w:count="376">
+  <w:latentStyles w:defLockedState="0" w:defUIPriority="99" w:defSemiHidden="0" w:defUnhideWhenUsed="0" w:defQFormat="0" w:count="371">
     <w:lsdException w:name="Normal" w:uiPriority="0" w:qFormat="1"/>
     <w:lsdException w:name="heading 1" w:uiPriority="9" w:qFormat="1"/>
     <w:lsdException w:name="heading 2" w:semiHidden="1" w:uiPriority="9" w:unhideWhenUsed="1" w:qFormat="1"/>
@@ -1045,11 +2094,6 @@
     <w:lsdException w:name="List Table 5 Dark Accent 6" w:uiPriority="50"/>
     <w:lsdException w:name="List Table 6 Colorful Accent 6" w:uiPriority="51"/>
     <w:lsdException w:name="List Table 7 Colorful Accent 6" w:uiPriority="52"/>
-    <w:lsdException w:name="Mention" w:semiHidden="1" w:unhideWhenUsed="1"/>
-    <w:lsdException w:name="Smart Hyperlink" w:semiHidden="1" w:unhideWhenUsed="1"/>
-    <w:lsdException w:name="Hashtag" w:semiHidden="1" w:unhideWhenUsed="1"/>
-    <w:lsdException w:name="Unresolved Mention" w:semiHidden="1" w:unhideWhenUsed="1"/>
-    <w:lsdException w:name="Smart Link" w:semiHidden="1" w:unhideWhenUsed="1"/>
   </w:latentStyles>
   <w:style w:type="paragraph" w:default="1" w:styleId="Normal">
     <w:name w:val="Normal"/>

</xml_diff>